<commit_message>
Updates sandbox docx template with Map
</commit_message>
<xml_diff>
--- a/src/main/resources/sandbox/ExpressionReplacementInGlobalParagraphsTest.docx
+++ b/src/main/resources/sandbox/ExpressionReplacementInGlobalParagraphsTest.docx
@@ -80,6 +80,19 @@
           <w:lang w:val="de-DE"/>
         </w:rPr>
         <w:t xml:space="preserve"> should not be resolved: ${foo}.</w:t>
+      </w:r>
+    </w:p>
+    <w:p>
+      <w:pPr>
+        <w:pStyle w:val="Brdtekst"/>
+        <w:spacing w:before="0" w:after="140"/>
+        <w:rPr/>
+      </w:pPr>
+      <w:r>
+        <w:rPr>
+          <w:lang w:val="de-DE"/>
+        </w:rPr>
+        <w:t>This is a more advanced object: ${map.get("xyz")}.</w:t>
       </w:r>
     </w:p>
     <w:sectPr>

</xml_diff>